<commit_message>
unable to step & learn tests
</commit_message>
<xml_diff>
--- a/docs/4-bdd-with-cucumber.docx
+++ b/docs/4-bdd-with-cucumber.docx
@@ -12,6 +12,14 @@
     </w:p>
     <w:p>
       <w:pPr>
+        <w:pStyle w:val="Alcm"/>
+      </w:pPr>
+      <w:r>
+        <w:t>Steps with Scientist</w:t>
+      </w:r>
+    </w:p>
+    <w:p>
+      <w:pPr>
         <w:pStyle w:val="Al-alcm"/>
       </w:pPr>
       <w:r>
@@ -28,23 +36,92 @@
         <w:rPr>
           <w:lang w:eastAsia="hu-HU"/>
         </w:rPr>
-        <w:t>The tests Scientist.Move() method. Given there is two fields and one of them contains the user’s scientist when the user moves its scientist then the scientist’s field should be changed. Alias, we compare the scientist.getField() method’s results: one before and one after Move().</w:t>
+        <w:t>T</w:t>
       </w:r>
-    </w:p>
-    <w:p>
-      <w:pPr>
-        <w:rPr>
-          <w:lang w:eastAsia="hu-HU"/>
-        </w:rPr>
-      </w:pPr>
       <w:r>
         <w:rPr>
           <w:lang w:eastAsia="hu-HU"/>
         </w:rPr>
-        <w:t>Uses assertNotSame as we check if the two field as object is the same or not. If it’s not then good, the user really moved its scientist, so the test should pass.</w:t>
+        <w:t>ests</w:t>
+      </w:r>
+      <w:r>
+        <w:rPr>
+          <w:lang w:eastAsia="hu-HU"/>
+        </w:rPr>
+        <w:t xml:space="preserve"> Scientist.Move() method. Given there is two fields and one of them contains the user’s scientist when the user moves its scientist then the scientist’s field should be changed. Alias, we compare the scientist.getField() method’s results: one before and one after Move().</w:t>
       </w:r>
     </w:p>
-    <w:p/>
+    <w:p>
+      <w:pPr>
+        <w:rPr>
+          <w:lang w:eastAsia="hu-HU"/>
+        </w:rPr>
+      </w:pPr>
+      <w:r>
+        <w:rPr>
+          <w:lang w:eastAsia="hu-HU"/>
+        </w:rPr>
+        <w:t>Uses assertNotSame as we check if the two field as object</w:t>
+      </w:r>
+      <w:r>
+        <w:rPr>
+          <w:lang w:eastAsia="hu-HU"/>
+        </w:rPr>
+        <w:t>s</w:t>
+      </w:r>
+      <w:r>
+        <w:rPr>
+          <w:lang w:eastAsia="hu-HU"/>
+        </w:rPr>
+        <w:t xml:space="preserve"> </w:t>
+      </w:r>
+      <w:r>
+        <w:rPr>
+          <w:lang w:eastAsia="hu-HU"/>
+        </w:rPr>
+        <w:t>are</w:t>
+      </w:r>
+      <w:r>
+        <w:rPr>
+          <w:lang w:eastAsia="hu-HU"/>
+        </w:rPr>
+        <w:t xml:space="preserve"> the same or not. If it’s not then good, the user really moved its scientist so the test should pass.</w:t>
+      </w:r>
+    </w:p>
+    <w:p>
+      <w:pPr>
+        <w:pStyle w:val="Al-alcm"/>
+      </w:pPr>
+      <w:r>
+        <w:t>Scientist Unable to Move</w:t>
+      </w:r>
+    </w:p>
+    <w:p>
+      <w:pPr>
+        <w:rPr>
+          <w:lang w:eastAsia="hu-HU"/>
+        </w:rPr>
+      </w:pPr>
+      <w:r>
+        <w:rPr>
+          <w:lang w:eastAsia="hu-HU"/>
+        </w:rPr>
+        <w:t xml:space="preserve">Tests Scientist.Move() method also however in this scenario the scientist has been affected by the Stun Virus. In this case the scientist should not be able to move its position during Move(). </w:t>
+      </w:r>
+    </w:p>
+    <w:p>
+      <w:pPr>
+        <w:rPr>
+          <w:lang w:eastAsia="hu-HU"/>
+        </w:rPr>
+      </w:pPr>
+      <w:r>
+        <w:rPr>
+          <w:lang w:eastAsia="hu-HU"/>
+        </w:rPr>
+        <w:t>Uses assertSame as we check if the two fiels as objects are the same or not. If it’s the same then good, the user really can’t move its scientist – because of the virus – so the test should pass.</w:t>
+      </w:r>
+    </w:p>
     <w:sectPr>
       <w:headerReference w:type="default" r:id="rId7"/>
       <w:pgSz w:w="11906" w:h="16838"/>
@@ -161,7 +238,7 @@
         <v:path o:extrusionok="f" gradientshapeok="t" o:connecttype="rect"/>
         <o:lock v:ext="edit" aspectratio="t"/>
       </v:shapetype>
-      <v:shape id="_x0000_i1028" type="#_x0000_t75" style="width:11.25pt;height:11.25pt" o:bullet="t">
+      <v:shape id="_x0000_i1032" type="#_x0000_t75" style="width:11.25pt;height:11.25pt" o:bullet="t">
         <v:imagedata r:id="rId1" o:title="msoA0E3"/>
       </v:shape>
     </w:pict>

</xml_diff>

<commit_message>
step definitions now has own parameter type
</commit_message>
<xml_diff>
--- a/docs/4-bdd-with-cucumber.docx
+++ b/docs/4-bdd-with-cucumber.docx
@@ -48,7 +48,35 @@
         <w:rPr>
           <w:lang w:eastAsia="hu-HU"/>
         </w:rPr>
-        <w:t xml:space="preserve"> Scientist.Move() method. Given there is two fields and one of them contains the user’s scientist when the user moves its scientist then the scientist’s field should be changed. Alias, we compare the scientist.getField() method’s results: one before and one after Move().</w:t>
+        <w:t xml:space="preserve"> </w:t>
+      </w:r>
+      <w:r>
+        <w:rPr>
+          <w:b/>
+          <w:bCs/>
+          <w:lang w:eastAsia="hu-HU"/>
+        </w:rPr>
+        <w:t>Scientist</w:t>
+      </w:r>
+      <w:r>
+        <w:rPr>
+          <w:lang w:eastAsia="hu-HU"/>
+        </w:rPr>
+        <w:t>.</w:t>
+      </w:r>
+      <w:r>
+        <w:rPr>
+          <w:b/>
+          <w:bCs/>
+          <w:lang w:eastAsia="hu-HU"/>
+        </w:rPr>
+        <w:t>Move</w:t>
+      </w:r>
+      <w:r>
+        <w:rPr>
+          <w:lang w:eastAsia="hu-HU"/>
+        </w:rPr>
+        <w:t>() method. Given there is two fields and one of them contains the user’s scientist when the user moves its scientist then the scientist’s field should be changed. Alias, we compare the scientist.getField() method’s results: one before and one after Move().</w:t>
       </w:r>
     </w:p>
     <w:p>
@@ -61,7 +89,21 @@
         <w:rPr>
           <w:lang w:eastAsia="hu-HU"/>
         </w:rPr>
-        <w:t>Uses assertNotSame as we check if the two field as object</w:t>
+        <w:t xml:space="preserve">Uses </w:t>
+      </w:r>
+      <w:r>
+        <w:rPr>
+          <w:b/>
+          <w:bCs/>
+          <w:lang w:eastAsia="hu-HU"/>
+        </w:rPr>
+        <w:t>assertNotSame</w:t>
+      </w:r>
+      <w:r>
+        <w:rPr>
+          <w:lang w:eastAsia="hu-HU"/>
+        </w:rPr>
+        <w:t xml:space="preserve"> as we check if the two field as object</w:t>
       </w:r>
       <w:r>
         <w:rPr>
@@ -106,7 +148,49 @@
         <w:rPr>
           <w:lang w:eastAsia="hu-HU"/>
         </w:rPr>
-        <w:t xml:space="preserve">Tests Scientist.Move() method also however in this scenario the scientist has been affected by the Stun Virus. In this case the scientist should not be able to move its position during Move(). </w:t>
+        <w:t xml:space="preserve">Tests </w:t>
+      </w:r>
+      <w:r>
+        <w:rPr>
+          <w:b/>
+          <w:bCs/>
+          <w:lang w:eastAsia="hu-HU"/>
+        </w:rPr>
+        <w:t>Scientist</w:t>
+      </w:r>
+      <w:r>
+        <w:rPr>
+          <w:lang w:eastAsia="hu-HU"/>
+        </w:rPr>
+        <w:t>.</w:t>
+      </w:r>
+      <w:r>
+        <w:rPr>
+          <w:b/>
+          <w:bCs/>
+          <w:lang w:eastAsia="hu-HU"/>
+        </w:rPr>
+        <w:t>Move</w:t>
+      </w:r>
+      <w:r>
+        <w:rPr>
+          <w:lang w:eastAsia="hu-HU"/>
+        </w:rPr>
+        <w:t xml:space="preserve">() method also however in this scenario the scientist has been affected by the </w:t>
+      </w:r>
+      <w:r>
+        <w:rPr>
+          <w:b/>
+          <w:bCs/>
+          <w:lang w:eastAsia="hu-HU"/>
+        </w:rPr>
+        <w:t>Stun</w:t>
+      </w:r>
+      <w:r>
+        <w:rPr>
+          <w:lang w:eastAsia="hu-HU"/>
+        </w:rPr>
+        <w:t xml:space="preserve"> Virus. In this case the scientist should not be able to move its position during Move(). </w:t>
       </w:r>
     </w:p>
     <w:p>
@@ -119,7 +203,167 @@
         <w:rPr>
           <w:lang w:eastAsia="hu-HU"/>
         </w:rPr>
-        <w:t>Uses assertSame as we check if the two fiels as objects are the same or not. If it’s the same then good, the user really can’t move its scientist – because of the virus – so the test should pass.</w:t>
+        <w:t xml:space="preserve">Uses </w:t>
+      </w:r>
+      <w:r>
+        <w:rPr>
+          <w:b/>
+          <w:bCs/>
+          <w:lang w:eastAsia="hu-HU"/>
+        </w:rPr>
+        <w:t>assertSame</w:t>
+      </w:r>
+      <w:r>
+        <w:rPr>
+          <w:lang w:eastAsia="hu-HU"/>
+        </w:rPr>
+        <w:t xml:space="preserve"> as we check if the two fiels as objects are the same or not. If it’s the same then good, the user really can’t move its scientist – because of the virus – so the test should pass.</w:t>
+      </w:r>
+    </w:p>
+    <w:p>
+      <w:pPr>
+        <w:pStyle w:val="Al-alcm"/>
+      </w:pPr>
+      <w:r>
+        <w:t>Scientist Steps to a Laboratory in order to Learn a Genetic Code</w:t>
+      </w:r>
+    </w:p>
+    <w:p>
+      <w:pPr>
+        <w:rPr>
+          <w:lang w:eastAsia="hu-HU"/>
+        </w:rPr>
+      </w:pPr>
+      <w:r>
+        <w:rPr>
+          <w:lang w:eastAsia="hu-HU"/>
+        </w:rPr>
+        <w:t xml:space="preserve">Tests </w:t>
+      </w:r>
+      <w:r>
+        <w:rPr>
+          <w:b/>
+          <w:bCs/>
+          <w:lang w:eastAsia="hu-HU"/>
+        </w:rPr>
+        <w:t>Scientist</w:t>
+      </w:r>
+      <w:r>
+        <w:rPr>
+          <w:lang w:eastAsia="hu-HU"/>
+        </w:rPr>
+        <w:t>.</w:t>
+      </w:r>
+      <w:r>
+        <w:rPr>
+          <w:b/>
+          <w:bCs/>
+          <w:lang w:eastAsia="hu-HU"/>
+        </w:rPr>
+        <w:t>Move</w:t>
+      </w:r>
+      <w:r>
+        <w:rPr>
+          <w:lang w:eastAsia="hu-HU"/>
+        </w:rPr>
+        <w:t>() along with Scientist.</w:t>
+      </w:r>
+      <w:r>
+        <w:rPr>
+          <w:b/>
+          <w:bCs/>
+          <w:lang w:eastAsia="hu-HU"/>
+        </w:rPr>
+        <w:t>Touch</w:t>
+      </w:r>
+      <w:r>
+        <w:rPr>
+          <w:lang w:eastAsia="hu-HU"/>
+        </w:rPr>
+        <w:t>() and Scientist.</w:t>
+      </w:r>
+      <w:r>
+        <w:rPr>
+          <w:b/>
+          <w:bCs/>
+          <w:lang w:eastAsia="hu-HU"/>
+        </w:rPr>
+        <w:t>Learn</w:t>
+      </w:r>
+      <w:r>
+        <w:rPr>
+          <w:lang w:eastAsia="hu-HU"/>
+        </w:rPr>
+        <w:t xml:space="preserve">(). The test put one </w:t>
+      </w:r>
+      <w:r>
+        <w:rPr>
+          <w:b/>
+          <w:bCs/>
+          <w:lang w:eastAsia="hu-HU"/>
+        </w:rPr>
+        <w:t>Genetic</w:t>
+      </w:r>
+      <w:r>
+        <w:rPr>
+          <w:lang w:eastAsia="hu-HU"/>
+        </w:rPr>
+        <w:t xml:space="preserve"> </w:t>
+      </w:r>
+      <w:r>
+        <w:rPr>
+          <w:b/>
+          <w:bCs/>
+          <w:lang w:eastAsia="hu-HU"/>
+        </w:rPr>
+        <w:t>Code</w:t>
+      </w:r>
+      <w:r>
+        <w:rPr>
+          <w:lang w:eastAsia="hu-HU"/>
+        </w:rPr>
+        <w:t xml:space="preserve"> on the </w:t>
+      </w:r>
+      <w:r>
+        <w:rPr>
+          <w:b/>
+          <w:bCs/>
+          <w:lang w:eastAsia="hu-HU"/>
+        </w:rPr>
+        <w:t>Laboratory</w:t>
+      </w:r>
+      <w:r>
+        <w:rPr>
+          <w:lang w:eastAsia="hu-HU"/>
+        </w:rPr>
+        <w:t>. The scientist moves there, starts touching and finally learns what it touched there.</w:t>
+      </w:r>
+    </w:p>
+    <w:p>
+      <w:pPr>
+        <w:rPr>
+          <w:lang w:eastAsia="hu-HU"/>
+        </w:rPr>
+      </w:pPr>
+      <w:r>
+        <w:rPr>
+          <w:lang w:eastAsia="hu-HU"/>
+        </w:rPr>
+        <w:t xml:space="preserve">Uses </w:t>
+      </w:r>
+      <w:r>
+        <w:rPr>
+          <w:b/>
+          <w:bCs/>
+          <w:lang w:eastAsia="hu-HU"/>
+        </w:rPr>
+        <w:t>assertTrue</w:t>
+      </w:r>
+      <w:r>
+        <w:rPr>
+          <w:lang w:eastAsia="hu-HU"/>
+        </w:rPr>
+        <w:t xml:space="preserve"> as we check if the scientist’s inventory contains the touched item. In order to pass it should be true.</w:t>
       </w:r>
     </w:p>
     <w:sectPr>

</xml_diff>

<commit_message>
Add infect and kill tests with refactoring
</commit_message>
<xml_diff>
--- a/docs/4-bdd-with-cucumber.docx
+++ b/docs/4-bdd-with-cucumber.docx
@@ -15,7 +15,13 @@
         <w:pStyle w:val="Alcm"/>
       </w:pPr>
       <w:r>
-        <w:t>Steps with Scientist</w:t>
+        <w:t>Step</w:t>
+      </w:r>
+      <w:r>
+        <w:t>ing</w:t>
+      </w:r>
+      <w:r>
+        <w:t xml:space="preserve"> with Scientist</w:t>
       </w:r>
     </w:p>
     <w:p>
@@ -365,6 +371,481 @@
         </w:rPr>
         <w:t xml:space="preserve"> as we check if the scientist’s inventory contains the touched item. In order to pass it should be true.</w:t>
       </w:r>
+    </w:p>
+    <w:p>
+      <w:pPr>
+        <w:rPr>
+          <w:lang w:eastAsia="hu-HU"/>
+        </w:rPr>
+      </w:pPr>
+    </w:p>
+    <w:p>
+      <w:pPr>
+        <w:pStyle w:val="Alcm"/>
+        <w:rPr>
+          <w:lang w:eastAsia="hu-HU"/>
+        </w:rPr>
+      </w:pPr>
+      <w:r>
+        <w:rPr>
+          <w:lang w:eastAsia="hu-HU"/>
+        </w:rPr>
+        <w:t>Crafting with Scientist</w:t>
+      </w:r>
+    </w:p>
+    <w:p>
+      <w:pPr>
+        <w:rPr>
+          <w:lang w:eastAsia="hu-HU"/>
+        </w:rPr>
+      </w:pPr>
+      <w:r>
+        <w:rPr>
+          <w:lang w:eastAsia="hu-HU"/>
+        </w:rPr>
+        <w:t xml:space="preserve">The feature file only has one Scenario written but as Scenario Outline. Scenario Outline uses Examples keyword to avoid writing same scenarios with different data. This means the number of rows in Examples are </w:t>
+      </w:r>
+      <w:r>
+        <w:rPr>
+          <w:lang w:eastAsia="hu-HU"/>
+        </w:rPr>
+        <w:t>equivalent</w:t>
+      </w:r>
+      <w:r>
+        <w:rPr>
+          <w:lang w:eastAsia="hu-HU"/>
+        </w:rPr>
+        <w:t xml:space="preserve"> how many times the Scenario Outline read which tells us how many „tests” in this feature file we have.</w:t>
+      </w:r>
+    </w:p>
+    <w:p>
+      <w:pPr>
+        <w:pStyle w:val="Al-alcm"/>
+      </w:pPr>
+      <w:r>
+        <w:t>Crafting during Dementia</w:t>
+      </w:r>
+    </w:p>
+    <w:p>
+      <w:pPr>
+        <w:rPr>
+          <w:lang w:eastAsia="hu-HU"/>
+        </w:rPr>
+      </w:pPr>
+      <w:r>
+        <w:rPr>
+          <w:lang w:eastAsia="hu-HU"/>
+        </w:rPr>
+        <w:t xml:space="preserve">The first case is when Scientist tries to craft but it has active agent </w:t>
+      </w:r>
+      <w:r>
+        <w:rPr>
+          <w:b/>
+          <w:bCs/>
+          <w:lang w:eastAsia="hu-HU"/>
+        </w:rPr>
+        <w:t>Dementia</w:t>
+      </w:r>
+      <w:r>
+        <w:rPr>
+          <w:lang w:eastAsia="hu-HU"/>
+        </w:rPr>
+        <w:t xml:space="preserve">. Dementia makes </w:t>
+      </w:r>
+      <w:r>
+        <w:rPr>
+          <w:b/>
+          <w:bCs/>
+          <w:lang w:eastAsia="hu-HU"/>
+        </w:rPr>
+        <w:t>Scientist</w:t>
+      </w:r>
+      <w:r>
+        <w:rPr>
+          <w:lang w:eastAsia="hu-HU"/>
+        </w:rPr>
+        <w:t xml:space="preserve"> forget every genetic code which in our case means Scientist should not be able to craft anything.</w:t>
+      </w:r>
+    </w:p>
+    <w:p>
+      <w:pPr>
+        <w:rPr>
+          <w:lang w:eastAsia="hu-HU"/>
+        </w:rPr>
+      </w:pPr>
+      <w:r>
+        <w:rPr>
+          <w:lang w:eastAsia="hu-HU"/>
+        </w:rPr>
+        <w:lastRenderedPageBreak/>
+        <w:t xml:space="preserve">With </w:t>
+      </w:r>
+      <w:r>
+        <w:rPr>
+          <w:b/>
+          <w:bCs/>
+          <w:lang w:eastAsia="hu-HU"/>
+        </w:rPr>
+        <w:t>assertTrue</w:t>
+      </w:r>
+      <w:r>
+        <w:rPr>
+          <w:lang w:eastAsia="hu-HU"/>
+        </w:rPr>
+        <w:t xml:space="preserve"> we check if the scientist’s inventory called crafted is empty, if it’s empty then the test should pass.</w:t>
+      </w:r>
+    </w:p>
+    <w:p>
+      <w:pPr>
+        <w:pStyle w:val="Al-alcm"/>
+      </w:pPr>
+      <w:r>
+        <w:t>Crafting during Stun</w:t>
+      </w:r>
+    </w:p>
+    <w:p>
+      <w:pPr>
+        <w:rPr>
+          <w:lang w:eastAsia="hu-HU"/>
+        </w:rPr>
+      </w:pPr>
+      <w:r>
+        <w:rPr>
+          <w:lang w:eastAsia="hu-HU"/>
+        </w:rPr>
+        <w:t xml:space="preserve">The second case is when </w:t>
+      </w:r>
+      <w:r>
+        <w:rPr>
+          <w:b/>
+          <w:bCs/>
+          <w:lang w:eastAsia="hu-HU"/>
+        </w:rPr>
+        <w:t>Scientist</w:t>
+      </w:r>
+      <w:r>
+        <w:rPr>
+          <w:lang w:eastAsia="hu-HU"/>
+        </w:rPr>
+        <w:t xml:space="preserve"> tries to craft but it has active agent </w:t>
+      </w:r>
+      <w:r>
+        <w:rPr>
+          <w:b/>
+          <w:bCs/>
+          <w:lang w:eastAsia="hu-HU"/>
+        </w:rPr>
+        <w:t>Stun</w:t>
+      </w:r>
+      <w:r>
+        <w:rPr>
+          <w:lang w:eastAsia="hu-HU"/>
+        </w:rPr>
+        <w:t>. Stun stops Scientist before it could craft anything.</w:t>
+      </w:r>
+    </w:p>
+    <w:p>
+      <w:pPr>
+        <w:rPr>
+          <w:lang w:eastAsia="hu-HU"/>
+        </w:rPr>
+      </w:pPr>
+      <w:r>
+        <w:rPr>
+          <w:lang w:eastAsia="hu-HU"/>
+        </w:rPr>
+        <w:t xml:space="preserve">With </w:t>
+      </w:r>
+      <w:r>
+        <w:rPr>
+          <w:b/>
+          <w:bCs/>
+          <w:lang w:eastAsia="hu-HU"/>
+        </w:rPr>
+        <w:t>assertTrue</w:t>
+      </w:r>
+      <w:r>
+        <w:rPr>
+          <w:lang w:eastAsia="hu-HU"/>
+        </w:rPr>
+        <w:t xml:space="preserve"> we check if the scientist’s inventory called crafted is empty, if it’s empty then the test should pass.</w:t>
+      </w:r>
+    </w:p>
+    <w:p>
+      <w:pPr>
+        <w:pStyle w:val="Alcm"/>
+        <w:rPr>
+          <w:lang w:eastAsia="hu-HU"/>
+        </w:rPr>
+      </w:pPr>
+      <w:r>
+        <w:rPr>
+          <w:lang w:eastAsia="hu-HU"/>
+        </w:rPr>
+        <w:t>Scientist</w:t>
+      </w:r>
+      <w:r>
+        <w:rPr>
+          <w:lang w:eastAsia="hu-HU"/>
+        </w:rPr>
+        <w:t xml:space="preserve"> versus Scientist</w:t>
+      </w:r>
+    </w:p>
+    <w:p>
+      <w:pPr>
+        <w:rPr>
+          <w:lang w:eastAsia="hu-HU"/>
+        </w:rPr>
+      </w:pPr>
+      <w:r>
+        <w:rPr>
+          <w:lang w:eastAsia="hu-HU"/>
+        </w:rPr>
+        <w:t>In this feature file (infect.feature) we manages multiple scientists and fields at once. The file contains two Scenarios.</w:t>
+      </w:r>
+    </w:p>
+    <w:p>
+      <w:pPr>
+        <w:pStyle w:val="Al-alcm"/>
+      </w:pPr>
+      <w:r>
+        <w:t>Scientist infects</w:t>
+      </w:r>
+    </w:p>
+    <w:p>
+      <w:pPr>
+        <w:rPr>
+          <w:lang w:eastAsia="hu-HU"/>
+        </w:rPr>
+      </w:pPr>
+      <w:r>
+        <w:rPr>
+          <w:lang w:eastAsia="hu-HU"/>
+        </w:rPr>
+        <w:t xml:space="preserve">One of the </w:t>
+      </w:r>
+      <w:r>
+        <w:rPr>
+          <w:b/>
+          <w:bCs/>
+          <w:lang w:eastAsia="hu-HU"/>
+        </w:rPr>
+        <w:t>Scientist</w:t>
+      </w:r>
+      <w:r>
+        <w:rPr>
+          <w:lang w:eastAsia="hu-HU"/>
+        </w:rPr>
+        <w:t xml:space="preserve"> tries to infect the other Scientist with </w:t>
+      </w:r>
+      <w:r>
+        <w:rPr>
+          <w:b/>
+          <w:bCs/>
+          <w:lang w:eastAsia="hu-HU"/>
+        </w:rPr>
+        <w:t>Bear</w:t>
+      </w:r>
+      <w:r>
+        <w:rPr>
+          <w:lang w:eastAsia="hu-HU"/>
+        </w:rPr>
+        <w:t xml:space="preserve">. If one scientist moves to a field where there is another scientist with Bear infection then it should be infected too. Scientist stores active agents in their </w:t>
+      </w:r>
+      <w:r>
+        <w:rPr>
+          <w:b/>
+          <w:bCs/>
+          <w:lang w:eastAsia="hu-HU"/>
+        </w:rPr>
+        <w:t>Inventory</w:t>
+      </w:r>
+      <w:r>
+        <w:rPr>
+          <w:lang w:eastAsia="hu-HU"/>
+        </w:rPr>
+        <w:t>.</w:t>
+      </w:r>
+    </w:p>
+    <w:p>
+      <w:pPr>
+        <w:rPr>
+          <w:lang w:eastAsia="hu-HU"/>
+        </w:rPr>
+      </w:pPr>
+      <w:r>
+        <w:rPr>
+          <w:lang w:eastAsia="hu-HU"/>
+        </w:rPr>
+        <w:t xml:space="preserve">With </w:t>
+      </w:r>
+      <w:r>
+        <w:rPr>
+          <w:b/>
+          <w:bCs/>
+          <w:lang w:eastAsia="hu-HU"/>
+        </w:rPr>
+        <w:t>assertTrue</w:t>
+      </w:r>
+      <w:r>
+        <w:rPr>
+          <w:lang w:eastAsia="hu-HU"/>
+        </w:rPr>
+        <w:t xml:space="preserve"> we check if the scientist’s inventory called </w:t>
+      </w:r>
+      <w:r>
+        <w:rPr>
+          <w:lang w:eastAsia="hu-HU"/>
+        </w:rPr>
+        <w:t>agents</w:t>
+      </w:r>
+      <w:r>
+        <w:rPr>
+          <w:lang w:eastAsia="hu-HU"/>
+        </w:rPr>
+        <w:t xml:space="preserve"> is</w:t>
+      </w:r>
+      <w:r>
+        <w:rPr>
+          <w:lang w:eastAsia="hu-HU"/>
+        </w:rPr>
+        <w:t xml:space="preserve"> not</w:t>
+      </w:r>
+      <w:r>
+        <w:rPr>
+          <w:lang w:eastAsia="hu-HU"/>
+        </w:rPr>
+        <w:t xml:space="preserve"> empty, if it’s</w:t>
+      </w:r>
+      <w:r>
+        <w:rPr>
+          <w:lang w:eastAsia="hu-HU"/>
+        </w:rPr>
+        <w:t xml:space="preserve"> not</w:t>
+      </w:r>
+      <w:r>
+        <w:rPr>
+          <w:lang w:eastAsia="hu-HU"/>
+        </w:rPr>
+        <w:t xml:space="preserve"> empty then the test should pass</w:t>
+      </w:r>
+      <w:r>
+        <w:rPr>
+          <w:lang w:eastAsia="hu-HU"/>
+        </w:rPr>
+        <w:t xml:space="preserve"> since it means it got infected and stored the agent in its inventory.</w:t>
+      </w:r>
+    </w:p>
+    <w:p>
+      <w:pPr>
+        <w:pStyle w:val="Al-alcm"/>
+      </w:pPr>
+      <w:r>
+        <w:t>Scientist kills</w:t>
+      </w:r>
+    </w:p>
+    <w:p>
+      <w:pPr>
+        <w:rPr>
+          <w:lang w:eastAsia="hu-HU"/>
+        </w:rPr>
+      </w:pPr>
+      <w:r>
+        <w:rPr>
+          <w:lang w:eastAsia="hu-HU"/>
+        </w:rPr>
+        <w:t xml:space="preserve">One of the </w:t>
+      </w:r>
+      <w:r>
+        <w:rPr>
+          <w:b/>
+          <w:bCs/>
+          <w:lang w:eastAsia="hu-HU"/>
+        </w:rPr>
+        <w:t>Scientist</w:t>
+      </w:r>
+      <w:r>
+        <w:rPr>
+          <w:lang w:eastAsia="hu-HU"/>
+        </w:rPr>
+        <w:t xml:space="preserve"> tries to kill a </w:t>
+      </w:r>
+      <w:r>
+        <w:rPr>
+          <w:b/>
+          <w:bCs/>
+          <w:lang w:eastAsia="hu-HU"/>
+        </w:rPr>
+        <w:t>Bear</w:t>
+      </w:r>
+      <w:r>
+        <w:rPr>
+          <w:lang w:eastAsia="hu-HU"/>
+        </w:rPr>
+        <w:t xml:space="preserve"> infected Scientist with </w:t>
+      </w:r>
+      <w:r>
+        <w:rPr>
+          <w:b/>
+          <w:bCs/>
+          <w:lang w:eastAsia="hu-HU"/>
+        </w:rPr>
+        <w:t>Gear</w:t>
+      </w:r>
+      <w:r>
+        <w:rPr>
+          <w:lang w:eastAsia="hu-HU"/>
+        </w:rPr>
+        <w:t xml:space="preserve"> like </w:t>
+      </w:r>
+      <w:r>
+        <w:rPr>
+          <w:b/>
+          <w:bCs/>
+          <w:lang w:eastAsia="hu-HU"/>
+        </w:rPr>
+        <w:t>Axe</w:t>
+      </w:r>
+      <w:r>
+        <w:rPr>
+          <w:lang w:eastAsia="hu-HU"/>
+        </w:rPr>
+        <w:t>.</w:t>
+      </w:r>
+    </w:p>
+    <w:p>
+      <w:pPr>
+        <w:rPr>
+          <w:lang w:eastAsia="hu-HU"/>
+        </w:rPr>
+      </w:pPr>
+      <w:r>
+        <w:rPr>
+          <w:lang w:eastAsia="hu-HU"/>
+        </w:rPr>
+        <w:t xml:space="preserve">With </w:t>
+      </w:r>
+      <w:r>
+        <w:rPr>
+          <w:b/>
+          <w:bCs/>
+          <w:lang w:eastAsia="hu-HU"/>
+        </w:rPr>
+        <w:t>assertTrue</w:t>
+      </w:r>
+      <w:r>
+        <w:rPr>
+          <w:lang w:eastAsia="hu-HU"/>
+        </w:rPr>
+        <w:t xml:space="preserve"> we check if the scientist has been killed, it it’s killed then the test should pass.</w:t>
+      </w:r>
+    </w:p>
+    <w:p>
+      <w:pPr>
+        <w:rPr>
+          <w:lang w:eastAsia="hu-HU"/>
+        </w:rPr>
+      </w:pPr>
     </w:p>
     <w:sectPr>
       <w:headerReference w:type="default" r:id="rId7"/>
@@ -482,7 +963,7 @@
         <v:path o:extrusionok="f" gradientshapeok="t" o:connecttype="rect"/>
         <o:lock v:ext="edit" aspectratio="t"/>
       </v:shapetype>
-      <v:shape id="_x0000_i1032" type="#_x0000_t75" style="width:11.25pt;height:11.25pt" o:bullet="t">
+      <v:shape id="_x0000_i1048" type="#_x0000_t75" style="width:11.25pt;height:11.25pt" o:bullet="t">
         <v:imagedata r:id="rId1" o:title="msoA0E3"/>
       </v:shape>
     </w:pict>
@@ -1789,7 +2270,7 @@
   <w:style w:type="paragraph" w:default="1" w:styleId="Norml">
     <w:name w:val="Normal"/>
     <w:qFormat/>
-    <w:rsid w:val="00446B14"/>
+    <w:rsid w:val="00815C19"/>
     <w:pPr>
       <w:spacing w:after="240" w:line="300" w:lineRule="auto"/>
       <w:ind w:firstLine="170"/>

</xml_diff>